<commit_message>
Add more details on train/test files.
</commit_message>
<xml_diff>
--- a/Class_Proj_Instructions.docx
+++ b/Class_Proj_Instructions.docx
@@ -1,6 +1,6 @@
 
 <file path=word/document.xml><?xml version="1.0" encoding="utf-8"?>
-<w:document xmlns:wpc="http://schemas.microsoft.com/office/word/2010/wordprocessingCanvas" xmlns:mo="http://schemas.microsoft.com/office/mac/office/2008/main" xmlns:mc="http://schemas.openxmlformats.org/markup-compatibility/2006" xmlns:mv="urn:schemas-microsoft-com:mac:vml" xmlns:o="urn:schemas-microsoft-com:office:office" xmlns:r="http://schemas.openxmlformats.org/officeDocument/2006/relationships" xmlns:m="http://schemas.openxmlformats.org/officeDocument/2006/math" xmlns:v="urn:schemas-microsoft-com:vml" xmlns:wp14="http://schemas.microsoft.com/office/word/2010/wordprocessingDrawing" xmlns:wp="http://schemas.openxmlformats.org/drawingml/2006/wordprocessingDrawing" xmlns:w10="urn:schemas-microsoft-com:office:word" xmlns:w="http://schemas.openxmlformats.org/wordprocessingml/2006/main" xmlns:w14="http://schemas.microsoft.com/office/word/2010/wordml" xmlns:w15="http://schemas.microsoft.com/office/word/2012/wordml" xmlns:wpg="http://schemas.microsoft.com/office/word/2010/wordprocessingGroup" xmlns:wpi="http://schemas.microsoft.com/office/word/2010/wordprocessingInk" xmlns:wne="http://schemas.microsoft.com/office/word/2006/wordml" xmlns:wps="http://schemas.microsoft.com/office/word/2010/wordprocessingShape" mc:Ignorable="w14 w15 wp14">
+<w:document xmlns:wpc="http://schemas.microsoft.com/office/word/2010/wordprocessingCanvas" xmlns:cx="http://schemas.microsoft.com/office/drawing/2014/chartex" xmlns:cx1="http://schemas.microsoft.com/office/drawing/2015/9/8/chartex" xmlns:cx2="http://schemas.microsoft.com/office/drawing/2015/10/21/chartex" xmlns:cx3="http://schemas.microsoft.com/office/drawing/2016/5/9/chartex" xmlns:cx4="http://schemas.microsoft.com/office/drawing/2016/5/10/chartex" xmlns:cx5="http://schemas.microsoft.com/office/drawing/2016/5/11/chartex" xmlns:cx6="http://schemas.microsoft.com/office/drawing/2016/5/12/chartex" xmlns:cx7="http://schemas.microsoft.com/office/drawing/2016/5/13/chartex" xmlns:cx8="http://schemas.microsoft.com/office/drawing/2016/5/14/chartex" xmlns:mc="http://schemas.openxmlformats.org/markup-compatibility/2006" xmlns:aink="http://schemas.microsoft.com/office/drawing/2016/ink" xmlns:am3d="http://schemas.microsoft.com/office/drawing/2017/model3d" xmlns:o="urn:schemas-microsoft-com:office:office" xmlns:r="http://schemas.openxmlformats.org/officeDocument/2006/relationships" xmlns:m="http://schemas.openxmlformats.org/officeDocument/2006/math" xmlns:v="urn:schemas-microsoft-com:vml" xmlns:wp14="http://schemas.microsoft.com/office/word/2010/wordprocessingDrawing" xmlns:wp="http://schemas.openxmlformats.org/drawingml/2006/wordprocessingDrawing" xmlns:w10="urn:schemas-microsoft-com:office:word" xmlns:w="http://schemas.openxmlformats.org/wordprocessingml/2006/main" xmlns:w14="http://schemas.microsoft.com/office/word/2010/wordml" xmlns:w15="http://schemas.microsoft.com/office/word/2012/wordml" xmlns:w16cex="http://schemas.microsoft.com/office/word/2018/wordml/cex" xmlns:w16cid="http://schemas.microsoft.com/office/word/2016/wordml/cid" xmlns:w16="http://schemas.microsoft.com/office/word/2018/wordml" xmlns:w16se="http://schemas.microsoft.com/office/word/2015/wordml/symex" xmlns:wpg="http://schemas.microsoft.com/office/word/2010/wordprocessingGroup" xmlns:wpi="http://schemas.microsoft.com/office/word/2010/wordprocessingInk" xmlns:wne="http://schemas.microsoft.com/office/word/2006/wordml" xmlns:wps="http://schemas.microsoft.com/office/word/2010/wordprocessingShape" mc:Ignorable="w14 w15 w16se w16cid w16 w16cex wp14">
   <w:body>
     <w:p>
       <w:pPr>
@@ -66,7 +66,6 @@
           <w:i/>
         </w:rPr>
       </w:pPr>
-      <w:proofErr w:type="spellStart"/>
       <w:r>
         <w:rPr>
           <w:i/>
@@ -80,29 +79,12 @@
         </w:rPr>
         <w:t>CSDM.m</w:t>
       </w:r>
-      <w:proofErr w:type="spellEnd"/>
       <w:r>
         <w:t xml:space="preserve"> :</w:t>
       </w:r>
       <w:proofErr w:type="gramEnd"/>
       <w:r>
-        <w:t xml:space="preserve"> file to preprocess </w:t>
-      </w:r>
-      <w:proofErr w:type="spellStart"/>
-      <w:r>
-        <w:t>timeseries</w:t>
-      </w:r>
-      <w:proofErr w:type="spellEnd"/>
-      <w:r>
-        <w:t xml:space="preserve"> data into normalized, </w:t>
-      </w:r>
-      <w:proofErr w:type="spellStart"/>
-      <w:r>
-        <w:t>vectorized</w:t>
-      </w:r>
-      <w:proofErr w:type="spellEnd"/>
-      <w:r>
-        <w:t xml:space="preserve"> cross spectral density matrices</w:t>
+        <w:t xml:space="preserve"> file to preprocess timeseries data into normalized, vectorized cross spectral density matrices</w:t>
       </w:r>
     </w:p>
     <w:p>
@@ -219,7 +201,15 @@
       </w:r>
       <w:proofErr w:type="spellEnd"/>
       <w:r>
-        <w:t>: a Matlab file to conduct SVM</w:t>
+        <w:t xml:space="preserve">: a </w:t>
+      </w:r>
+      <w:proofErr w:type="spellStart"/>
+      <w:r>
+        <w:t>Matlab</w:t>
+      </w:r>
+      <w:proofErr w:type="spellEnd"/>
+      <w:r>
+        <w:t xml:space="preserve"> file to conduct SVM</w:t>
       </w:r>
     </w:p>
     <w:p>
@@ -334,15 +324,7 @@
       </w:r>
       <w:proofErr w:type="spellEnd"/>
       <w:r>
-        <w:t xml:space="preserve">* are raw </w:t>
-      </w:r>
-      <w:proofErr w:type="spellStart"/>
-      <w:r>
-        <w:t>timeseries</w:t>
-      </w:r>
-      <w:proofErr w:type="spellEnd"/>
-      <w:r>
-        <w:t xml:space="preserve"> (received pressure, </w:t>
+        <w:t xml:space="preserve">* are raw timeseries (received pressure, </w:t>
       </w:r>
       <w:proofErr w:type="spellStart"/>
       <w:r>
@@ -458,14 +440,12 @@
       <w:r>
         <w:t xml:space="preserve"> </w:t>
       </w:r>
-      <w:proofErr w:type="spellStart"/>
       <w:r>
         <w:rPr>
           <w:i/>
         </w:rPr>
         <w:t>Create_CSDM.m</w:t>
       </w:r>
-      <w:proofErr w:type="spellEnd"/>
       <w:r>
         <w:t>. Use as</w:t>
       </w:r>
@@ -627,8 +607,6 @@
         </w:rPr>
         <w:t xml:space="preserve">Make sure to set the data directory to the correct location in every file!! </w:t>
       </w:r>
-      <w:bookmarkStart w:id="0" w:name="_GoBack"/>
-      <w:bookmarkEnd w:id="0"/>
     </w:p>
     <w:p>
       <w:pPr>
@@ -647,15 +625,7 @@
         </w:numPr>
       </w:pPr>
       <w:r>
-        <w:t>Run "</w:t>
-      </w:r>
-      <w:proofErr w:type="spellStart"/>
-      <w:r>
-        <w:t>Create_CSDM.m</w:t>
-      </w:r>
-      <w:proofErr w:type="spellEnd"/>
-      <w:r>
-        <w:t xml:space="preserve">".  Run this code </w:t>
+        <w:t xml:space="preserve">Run "Create_CSDM.m".  Run this code </w:t>
       </w:r>
       <w:r>
         <w:rPr>
@@ -664,7 +634,34 @@
         <w:t>twice</w:t>
       </w:r>
       <w:r>
-        <w:t xml:space="preserve">: first, set TRAIN= true and set the filename to your training set; second, set TRAIN= false and set the filename to your test set. This code will preprocess the raw data by our method. You can change the selected frequencies, the signal duration, and the number of snapshots. *If you change the number of snapshots, also change it on your label data. </w:t>
+        <w:t>: first, set TRAIN= true and set the filename to your training set</w:t>
+      </w:r>
+      <w:r>
+        <w:t xml:space="preserve"> (AcousticData_255190605_255192105).</w:t>
+      </w:r>
+    </w:p>
+    <w:p>
+      <w:pPr>
+        <w:pStyle w:val="ListParagraph"/>
+        <w:numPr>
+          <w:ilvl w:val="0"/>
+          <w:numId w:val="2"/>
+        </w:numPr>
+      </w:pPr>
+      <w:r>
+        <w:t xml:space="preserve"> </w:t>
+      </w:r>
+      <w:r>
+        <w:t>S</w:t>
+      </w:r>
+      <w:r>
+        <w:t>econd, set TRAIN= false and set the filename to your test set</w:t>
+      </w:r>
+      <w:r>
+        <w:t xml:space="preserve"> (AcousticData_256093210_256094810)</w:t>
+      </w:r>
+      <w:r>
+        <w:t xml:space="preserve">. This code will preprocess the raw data by our method. You can change the selected frequencies, the signal duration, and the number of snapshots. *If you change the number of snapshots, also change it on your label data. </w:t>
       </w:r>
       <w:r>
         <w:br/>
@@ -811,8 +808,8 @@
 </file>
 
 <file path=word/numbering.xml><?xml version="1.0" encoding="utf-8"?>
-<w:numbering xmlns:wpc="http://schemas.microsoft.com/office/word/2010/wordprocessingCanvas" xmlns:mo="http://schemas.microsoft.com/office/mac/office/2008/main" xmlns:mc="http://schemas.openxmlformats.org/markup-compatibility/2006" xmlns:mv="urn:schemas-microsoft-com:mac:vml" xmlns:o="urn:schemas-microsoft-com:office:office" xmlns:r="http://schemas.openxmlformats.org/officeDocument/2006/relationships" xmlns:m="http://schemas.openxmlformats.org/officeDocument/2006/math" xmlns:v="urn:schemas-microsoft-com:vml" xmlns:wp14="http://schemas.microsoft.com/office/word/2010/wordprocessingDrawing" xmlns:wp="http://schemas.openxmlformats.org/drawingml/2006/wordprocessingDrawing" xmlns:w10="urn:schemas-microsoft-com:office:word" xmlns:w="http://schemas.openxmlformats.org/wordprocessingml/2006/main" xmlns:w14="http://schemas.microsoft.com/office/word/2010/wordml" xmlns:w15="http://schemas.microsoft.com/office/word/2012/wordml" xmlns:wpg="http://schemas.microsoft.com/office/word/2010/wordprocessingGroup" xmlns:wpi="http://schemas.microsoft.com/office/word/2010/wordprocessingInk" xmlns:wne="http://schemas.microsoft.com/office/word/2006/wordml" xmlns:wps="http://schemas.microsoft.com/office/word/2010/wordprocessingShape" mc:Ignorable="w14 w15 wp14">
-  <w:abstractNum w:abstractNumId="0">
+<w:numbering xmlns:wpc="http://schemas.microsoft.com/office/word/2010/wordprocessingCanvas" xmlns:cx="http://schemas.microsoft.com/office/drawing/2014/chartex" xmlns:cx1="http://schemas.microsoft.com/office/drawing/2015/9/8/chartex" xmlns:cx2="http://schemas.microsoft.com/office/drawing/2015/10/21/chartex" xmlns:cx3="http://schemas.microsoft.com/office/drawing/2016/5/9/chartex" xmlns:cx4="http://schemas.microsoft.com/office/drawing/2016/5/10/chartex" xmlns:cx5="http://schemas.microsoft.com/office/drawing/2016/5/11/chartex" xmlns:cx6="http://schemas.microsoft.com/office/drawing/2016/5/12/chartex" xmlns:cx7="http://schemas.microsoft.com/office/drawing/2016/5/13/chartex" xmlns:cx8="http://schemas.microsoft.com/office/drawing/2016/5/14/chartex" xmlns:mc="http://schemas.openxmlformats.org/markup-compatibility/2006" xmlns:aink="http://schemas.microsoft.com/office/drawing/2016/ink" xmlns:am3d="http://schemas.microsoft.com/office/drawing/2017/model3d" xmlns:o="urn:schemas-microsoft-com:office:office" xmlns:r="http://schemas.openxmlformats.org/officeDocument/2006/relationships" xmlns:m="http://schemas.openxmlformats.org/officeDocument/2006/math" xmlns:v="urn:schemas-microsoft-com:vml" xmlns:wp14="http://schemas.microsoft.com/office/word/2010/wordprocessingDrawing" xmlns:wp="http://schemas.openxmlformats.org/drawingml/2006/wordprocessingDrawing" xmlns:w10="urn:schemas-microsoft-com:office:word" xmlns:w="http://schemas.openxmlformats.org/wordprocessingml/2006/main" xmlns:w14="http://schemas.microsoft.com/office/word/2010/wordml" xmlns:w15="http://schemas.microsoft.com/office/word/2012/wordml" xmlns:w16cex="http://schemas.microsoft.com/office/word/2018/wordml/cex" xmlns:w16cid="http://schemas.microsoft.com/office/word/2016/wordml/cid" xmlns:w16="http://schemas.microsoft.com/office/word/2018/wordml" xmlns:w16se="http://schemas.microsoft.com/office/word/2015/wordml/symex" xmlns:wpg="http://schemas.microsoft.com/office/word/2010/wordprocessingGroup" xmlns:wpi="http://schemas.microsoft.com/office/word/2010/wordprocessingInk" xmlns:wne="http://schemas.microsoft.com/office/word/2006/wordml" xmlns:wps="http://schemas.microsoft.com/office/word/2010/wordprocessingShape" mc:Ignorable="w14 w15 w16se w16cid w16 w16cex wp14">
+  <w:abstractNum w:abstractNumId="0" w15:restartNumberingAfterBreak="0">
     <w:nsid w:val="0E3378DF"/>
     <w:multiLevelType w:val="hybridMultilevel"/>
     <w:tmpl w:val="9AA667D2"/>
@@ -898,7 +895,7 @@
       </w:pPr>
     </w:lvl>
   </w:abstractNum>
-  <w:abstractNum w:abstractNumId="1">
+  <w:abstractNum w:abstractNumId="1" w15:restartNumberingAfterBreak="0">
     <w:nsid w:val="1231138B"/>
     <w:multiLevelType w:val="hybridMultilevel"/>
     <w:tmpl w:val="CB7A805C"/>
@@ -1021,7 +1018,7 @@
 </file>
 
 <file path=word/styles.xml><?xml version="1.0" encoding="utf-8"?>
-<w:styles xmlns:mc="http://schemas.openxmlformats.org/markup-compatibility/2006" xmlns:r="http://schemas.openxmlformats.org/officeDocument/2006/relationships" xmlns:w="http://schemas.openxmlformats.org/wordprocessingml/2006/main" xmlns:w14="http://schemas.microsoft.com/office/word/2010/wordml" xmlns:w15="http://schemas.microsoft.com/office/word/2012/wordml" mc:Ignorable="w14 w15">
+<w:styles xmlns:mc="http://schemas.openxmlformats.org/markup-compatibility/2006" xmlns:r="http://schemas.openxmlformats.org/officeDocument/2006/relationships" xmlns:w="http://schemas.openxmlformats.org/wordprocessingml/2006/main" xmlns:w14="http://schemas.microsoft.com/office/word/2010/wordml" xmlns:w15="http://schemas.microsoft.com/office/word/2012/wordml" xmlns:w16cex="http://schemas.microsoft.com/office/word/2018/wordml/cex" xmlns:w16cid="http://schemas.microsoft.com/office/word/2016/wordml/cid" xmlns:w16="http://schemas.microsoft.com/office/word/2018/wordml" xmlns:w16se="http://schemas.microsoft.com/office/word/2015/wordml/symex" mc:Ignorable="w14 w15 w16se w16cid w16 w16cex">
   <w:docDefaults>
     <w:rPrDefault>
       <w:rPr>
@@ -1033,7 +1030,7 @@
     </w:rPrDefault>
     <w:pPrDefault/>
   </w:docDefaults>
-  <w:latentStyles w:defLockedState="0" w:defUIPriority="99" w:defSemiHidden="0" w:defUnhideWhenUsed="0" w:defQFormat="0" w:count="382">
+  <w:latentStyles w:defLockedState="0" w:defUIPriority="99" w:defSemiHidden="0" w:defUnhideWhenUsed="0" w:defQFormat="0" w:count="376">
     <w:lsdException w:name="Normal" w:uiPriority="0" w:qFormat="1"/>
     <w:lsdException w:name="heading 1" w:uiPriority="9" w:qFormat="1"/>
     <w:lsdException w:name="heading 2" w:semiHidden="1" w:uiPriority="9" w:unhideWhenUsed="1" w:qFormat="1"/>
@@ -1190,15 +1187,6 @@
     <w:lsdException w:name="Balloon Text" w:semiHidden="1" w:unhideWhenUsed="1"/>
     <w:lsdException w:name="Table Grid" w:uiPriority="59"/>
     <w:lsdException w:name="Table Theme" w:semiHidden="1" w:unhideWhenUsed="1"/>
-    <w:lsdException w:name="Note Level 1" w:semiHidden="1" w:unhideWhenUsed="1"/>
-    <w:lsdException w:name="Note Level 2" w:semiHidden="1" w:unhideWhenUsed="1"/>
-    <w:lsdException w:name="Note Level 3" w:semiHidden="1" w:unhideWhenUsed="1"/>
-    <w:lsdException w:name="Note Level 4" w:semiHidden="1" w:unhideWhenUsed="1"/>
-    <w:lsdException w:name="Note Level 5" w:semiHidden="1" w:unhideWhenUsed="1"/>
-    <w:lsdException w:name="Note Level 6" w:semiHidden="1" w:unhideWhenUsed="1"/>
-    <w:lsdException w:name="Note Level 7" w:semiHidden="1" w:unhideWhenUsed="1"/>
-    <w:lsdException w:name="Note Level 8" w:semiHidden="1" w:unhideWhenUsed="1"/>
-    <w:lsdException w:name="Note Level 9" w:semiHidden="1" w:unhideWhenUsed="1"/>
     <w:lsdException w:name="Placeholder Text" w:semiHidden="1"/>
     <w:lsdException w:name="No Spacing" w:uiPriority="1" w:qFormat="1"/>
     <w:lsdException w:name="Light Shading" w:uiPriority="60"/>

</xml_diff>